<commit_message>
Vehicle Improvements & VFX
-Vehicle Improvements
-Vehicle Hit VFX
-Vehicle wheels VFX
-Sensor improvements
-Added UI
-Added leaderboard
</commit_message>
<xml_diff>
--- a/ProiectLicenta.docx
+++ b/ProiectLicenta.docx
@@ -133,20 +133,6 @@
         <w:rPr>
           <w:lang w:val="en-US"/>
         </w:rPr>
-        <w:t xml:space="preserve"> </w:t>
-      </w:r>
-      <w:proofErr w:type="spellStart"/>
-      <w:r>
-        <w:rPr>
-          <w:lang w:val="en-US"/>
-        </w:rPr>
-        <w:t>Algoritmilor</w:t>
-      </w:r>
-      <w:proofErr w:type="spellEnd"/>
-      <w:r>
-        <w:rPr>
-          <w:lang w:val="en-US"/>
-        </w:rPr>
         <w:t xml:space="preserve"> RL</w:t>
       </w:r>
       <w:r>
@@ -155,6 +141,366 @@
         </w:rPr>
         <w:t xml:space="preserve">: </w:t>
       </w:r>
+      <w:r>
+        <w:rPr>
+          <w:lang w:val="en-US"/>
+        </w:rPr>
+        <w:t>Deep Q Learning (Unity ML Agents)</w:t>
+      </w:r>
+      <w:r>
+        <w:rPr>
+          <w:lang w:val="en-US"/>
+        </w:rPr>
+        <w:t xml:space="preserve"> PPO</w:t>
+      </w:r>
+      <w:r>
+        <w:rPr>
+          <w:lang w:val="en-US"/>
+        </w:rPr>
+        <w:t xml:space="preserve"> </w:t>
+      </w:r>
+      <w:proofErr w:type="spellStart"/>
+      <w:r>
+        <w:rPr>
+          <w:lang w:val="en-US"/>
+        </w:rPr>
+        <w:t>si</w:t>
+      </w:r>
+      <w:proofErr w:type="spellEnd"/>
+      <w:r>
+        <w:rPr>
+          <w:lang w:val="en-US"/>
+        </w:rPr>
+        <w:t xml:space="preserve"> SAC</w:t>
+      </w:r>
+    </w:p>
+    <w:p>
+      <w:pPr>
+        <w:pStyle w:val="ListParagraph"/>
+        <w:numPr>
+          <w:ilvl w:val="0"/>
+          <w:numId w:val="1"/>
+        </w:numPr>
+        <w:rPr>
+          <w:lang w:val="en-US"/>
+        </w:rPr>
+      </w:pPr>
+      <w:proofErr w:type="spellStart"/>
+      <w:r>
+        <w:rPr>
+          <w:lang w:val="en-US"/>
+        </w:rPr>
+        <w:t>Implementarea</w:t>
+      </w:r>
+      <w:proofErr w:type="spellEnd"/>
+      <w:r>
+        <w:rPr>
+          <w:lang w:val="en-US"/>
+        </w:rPr>
+        <w:t xml:space="preserve"> </w:t>
+      </w:r>
+      <w:proofErr w:type="spellStart"/>
+      <w:r>
+        <w:rPr>
+          <w:lang w:val="en-US"/>
+        </w:rPr>
+        <w:t>Starilor</w:t>
+      </w:r>
+      <w:proofErr w:type="spellEnd"/>
+      <w:r>
+        <w:rPr>
+          <w:lang w:val="en-US"/>
+        </w:rPr>
+        <w:t xml:space="preserve"> </w:t>
+      </w:r>
+      <w:proofErr w:type="spellStart"/>
+      <w:r>
+        <w:rPr>
+          <w:lang w:val="en-US"/>
+        </w:rPr>
+        <w:t>si</w:t>
+      </w:r>
+      <w:proofErr w:type="spellEnd"/>
+      <w:r>
+        <w:rPr>
+          <w:lang w:val="en-US"/>
+        </w:rPr>
+        <w:t xml:space="preserve"> </w:t>
+      </w:r>
+      <w:proofErr w:type="spellStart"/>
+      <w:r>
+        <w:rPr>
+          <w:lang w:val="en-US"/>
+        </w:rPr>
+        <w:t>Actiunilor</w:t>
+      </w:r>
+      <w:proofErr w:type="spellEnd"/>
+      <w:r>
+        <w:rPr>
+          <w:lang w:val="en-US"/>
+        </w:rPr>
+        <w:t xml:space="preserve"> </w:t>
+      </w:r>
+      <w:proofErr w:type="spellStart"/>
+      <w:r>
+        <w:rPr>
+          <w:lang w:val="en-US"/>
+        </w:rPr>
+        <w:t>agentului</w:t>
+      </w:r>
+      <w:proofErr w:type="spellEnd"/>
+    </w:p>
+    <w:p>
+      <w:pPr>
+        <w:pStyle w:val="ListParagraph"/>
+        <w:numPr>
+          <w:ilvl w:val="0"/>
+          <w:numId w:val="1"/>
+        </w:numPr>
+        <w:rPr>
+          <w:lang w:val="en-US"/>
+        </w:rPr>
+      </w:pPr>
+      <w:proofErr w:type="spellStart"/>
+      <w:r>
+        <w:rPr>
+          <w:lang w:val="en-US"/>
+        </w:rPr>
+        <w:t>Implementarea</w:t>
+      </w:r>
+      <w:proofErr w:type="spellEnd"/>
+      <w:r>
+        <w:rPr>
+          <w:lang w:val="en-US"/>
+        </w:rPr>
+        <w:t xml:space="preserve"> </w:t>
+      </w:r>
+      <w:proofErr w:type="spellStart"/>
+      <w:r>
+        <w:rPr>
+          <w:lang w:val="en-US"/>
+        </w:rPr>
+        <w:t>sistemului</w:t>
+      </w:r>
+      <w:proofErr w:type="spellEnd"/>
+      <w:r>
+        <w:rPr>
+          <w:lang w:val="en-US"/>
+        </w:rPr>
+        <w:t xml:space="preserve"> de recompense</w:t>
+      </w:r>
+    </w:p>
+    <w:p>
+      <w:pPr>
+        <w:pStyle w:val="ListParagraph"/>
+        <w:numPr>
+          <w:ilvl w:val="0"/>
+          <w:numId w:val="1"/>
+        </w:numPr>
+        <w:rPr>
+          <w:lang w:val="en-US"/>
+        </w:rPr>
+      </w:pPr>
+      <w:proofErr w:type="spellStart"/>
+      <w:r>
+        <w:rPr>
+          <w:lang w:val="en-US"/>
+        </w:rPr>
+        <w:t>Observarea</w:t>
+      </w:r>
+      <w:proofErr w:type="spellEnd"/>
+      <w:r>
+        <w:rPr>
+          <w:lang w:val="en-US"/>
+        </w:rPr>
+        <w:t xml:space="preserve"> </w:t>
+      </w:r>
+      <w:proofErr w:type="spellStart"/>
+      <w:r>
+        <w:rPr>
+          <w:lang w:val="en-US"/>
+        </w:rPr>
+        <w:t>agentului</w:t>
+      </w:r>
+      <w:proofErr w:type="spellEnd"/>
+      <w:r>
+        <w:rPr>
+          <w:lang w:val="en-US"/>
+        </w:rPr>
+        <w:t xml:space="preserve"> </w:t>
+      </w:r>
+      <w:proofErr w:type="spellStart"/>
+      <w:r>
+        <w:rPr>
+          <w:lang w:val="en-US"/>
+        </w:rPr>
+        <w:t>si</w:t>
+      </w:r>
+      <w:proofErr w:type="spellEnd"/>
+      <w:r>
+        <w:rPr>
+          <w:lang w:val="en-US"/>
+        </w:rPr>
+        <w:t xml:space="preserve"> a </w:t>
+      </w:r>
+      <w:proofErr w:type="spellStart"/>
+      <w:r>
+        <w:rPr>
+          <w:lang w:val="en-US"/>
+        </w:rPr>
+        <w:t>deciziilor</w:t>
+      </w:r>
+      <w:proofErr w:type="spellEnd"/>
+      <w:r>
+        <w:rPr>
+          <w:lang w:val="en-US"/>
+        </w:rPr>
+        <w:t xml:space="preserve"> </w:t>
+      </w:r>
+      <w:proofErr w:type="spellStart"/>
+      <w:r>
+        <w:rPr>
+          <w:lang w:val="en-US"/>
+        </w:rPr>
+        <w:t>luate</w:t>
+      </w:r>
+      <w:proofErr w:type="spellEnd"/>
+    </w:p>
+    <w:p>
+      <w:pPr>
+        <w:pStyle w:val="ListParagraph"/>
+        <w:numPr>
+          <w:ilvl w:val="0"/>
+          <w:numId w:val="1"/>
+        </w:numPr>
+        <w:rPr>
+          <w:lang w:val="en-US"/>
+        </w:rPr>
+      </w:pPr>
+      <w:proofErr w:type="spellStart"/>
+      <w:r>
+        <w:rPr>
+          <w:lang w:val="en-US"/>
+        </w:rPr>
+        <w:t>Testarea</w:t>
+      </w:r>
+      <w:proofErr w:type="spellEnd"/>
+      <w:r>
+        <w:rPr>
+          <w:lang w:val="en-US"/>
+        </w:rPr>
+        <w:t xml:space="preserve"> </w:t>
+      </w:r>
+      <w:proofErr w:type="spellStart"/>
+      <w:r>
+        <w:rPr>
+          <w:lang w:val="en-US"/>
+        </w:rPr>
+        <w:t>si</w:t>
+      </w:r>
+      <w:proofErr w:type="spellEnd"/>
+      <w:r>
+        <w:rPr>
+          <w:lang w:val="en-US"/>
+        </w:rPr>
+        <w:t xml:space="preserve"> </w:t>
+      </w:r>
+      <w:proofErr w:type="spellStart"/>
+      <w:r>
+        <w:rPr>
+          <w:lang w:val="en-US"/>
+        </w:rPr>
+        <w:t>Evaluarea</w:t>
+      </w:r>
+      <w:proofErr w:type="spellEnd"/>
+      <w:r>
+        <w:rPr>
+          <w:lang w:val="en-US"/>
+        </w:rPr>
+        <w:t xml:space="preserve"> </w:t>
+      </w:r>
+      <w:proofErr w:type="spellStart"/>
+      <w:r>
+        <w:rPr>
+          <w:lang w:val="en-US"/>
+        </w:rPr>
+        <w:t>algoritmilor</w:t>
+      </w:r>
+      <w:proofErr w:type="spellEnd"/>
+    </w:p>
+    <w:p>
+      <w:pPr>
+        <w:pStyle w:val="ListParagraph"/>
+        <w:numPr>
+          <w:ilvl w:val="0"/>
+          <w:numId w:val="1"/>
+        </w:numPr>
+        <w:rPr>
+          <w:lang w:val="en-US"/>
+        </w:rPr>
+      </w:pPr>
+      <w:r>
+        <w:rPr>
+          <w:lang w:val="en-US"/>
+        </w:rPr>
+        <w:t>Self-Play</w:t>
+      </w:r>
+    </w:p>
+    <w:p>
+      <w:pPr>
+        <w:pStyle w:val="ListParagraph"/>
+        <w:numPr>
+          <w:ilvl w:val="0"/>
+          <w:numId w:val="1"/>
+        </w:numPr>
+        <w:rPr>
+          <w:lang w:val="en-US"/>
+        </w:rPr>
+      </w:pPr>
+      <w:proofErr w:type="spellStart"/>
+      <w:r>
+        <w:rPr>
+          <w:lang w:val="en-US"/>
+        </w:rPr>
+        <w:t>Compararea</w:t>
+      </w:r>
+      <w:proofErr w:type="spellEnd"/>
+      <w:r>
+        <w:rPr>
+          <w:lang w:val="en-US"/>
+        </w:rPr>
+        <w:t xml:space="preserve"> </w:t>
+      </w:r>
+      <w:proofErr w:type="spellStart"/>
+      <w:r>
+        <w:rPr>
+          <w:lang w:val="en-US"/>
+        </w:rPr>
+        <w:t>intre</w:t>
+      </w:r>
+      <w:proofErr w:type="spellEnd"/>
+      <w:r>
+        <w:rPr>
+          <w:lang w:val="en-US"/>
+        </w:rPr>
+        <w:t xml:space="preserve"> </w:t>
+      </w:r>
+      <w:proofErr w:type="spellStart"/>
+      <w:r>
+        <w:rPr>
+          <w:lang w:val="en-US"/>
+        </w:rPr>
+        <w:t>algoritmi</w:t>
+      </w:r>
+      <w:proofErr w:type="spellEnd"/>
+      <w:r>
+        <w:rPr>
+          <w:lang w:val="en-US"/>
+        </w:rPr>
+        <w:t>:</w:t>
+      </w:r>
+      <w:bookmarkStart w:id="0" w:name="_GoBack"/>
+      <w:bookmarkEnd w:id="0"/>
     </w:p>
     <w:p>
       <w:pPr>
@@ -167,11 +513,19 @@
           <w:lang w:val="en-US"/>
         </w:rPr>
       </w:pPr>
-      <w:r>
-        <w:rPr>
-          <w:lang w:val="en-US"/>
-        </w:rPr>
-        <w:t>Q-Learning</w:t>
+      <w:proofErr w:type="spellStart"/>
+      <w:r>
+        <w:rPr>
+          <w:lang w:val="en-US"/>
+        </w:rPr>
+        <w:t>Scorul</w:t>
+      </w:r>
+      <w:proofErr w:type="spellEnd"/>
+      <w:r>
+        <w:rPr>
+          <w:lang w:val="en-US"/>
+        </w:rPr>
+        <w:t xml:space="preserve"> maxim</w:t>
       </w:r>
     </w:p>
     <w:p>
@@ -185,48 +539,28 @@
           <w:lang w:val="en-US"/>
         </w:rPr>
       </w:pPr>
-      <w:r>
-        <w:rPr>
-          <w:lang w:val="en-US"/>
-        </w:rPr>
-        <w:t>Double Q-Learning</w:t>
-      </w:r>
-    </w:p>
-    <w:p>
-      <w:pPr>
-        <w:pStyle w:val="ListParagraph"/>
-        <w:numPr>
-          <w:ilvl w:val="3"/>
-          <w:numId w:val="1"/>
-        </w:numPr>
-        <w:rPr>
-          <w:lang w:val="en-US"/>
-        </w:rPr>
-      </w:pPr>
-      <w:r>
-        <w:rPr>
-          <w:lang w:val="en-US"/>
-        </w:rPr>
-        <w:t>SARSA</w:t>
-      </w:r>
-    </w:p>
-    <w:p>
-      <w:pPr>
-        <w:pStyle w:val="ListParagraph"/>
-        <w:numPr>
-          <w:ilvl w:val="3"/>
-          <w:numId w:val="1"/>
-        </w:numPr>
-        <w:rPr>
-          <w:lang w:val="en-US"/>
-        </w:rPr>
-      </w:pPr>
-      <w:r>
-        <w:rPr>
-          <w:lang w:val="en-US"/>
-        </w:rPr>
-        <w:t>Deep Q Learning (Unity ML Agents)</w:t>
-      </w:r>
+      <w:proofErr w:type="spellStart"/>
+      <w:r>
+        <w:rPr>
+          <w:lang w:val="en-US"/>
+        </w:rPr>
+        <w:t>Durata</w:t>
+      </w:r>
+      <w:proofErr w:type="spellEnd"/>
+      <w:r>
+        <w:rPr>
+          <w:lang w:val="en-US"/>
+        </w:rPr>
+        <w:t xml:space="preserve"> de </w:t>
+      </w:r>
+      <w:proofErr w:type="spellStart"/>
+      <w:r>
+        <w:rPr>
+          <w:lang w:val="en-US"/>
+        </w:rPr>
+        <w:t>invatare</w:t>
+      </w:r>
+      <w:proofErr w:type="spellEnd"/>
     </w:p>
     <w:p>
       <w:pPr>
@@ -244,374 +578,6 @@
         <w:rPr>
           <w:lang w:val="en-US"/>
         </w:rPr>
-        <w:t>Implementarea</w:t>
-      </w:r>
-      <w:proofErr w:type="spellEnd"/>
-      <w:r>
-        <w:rPr>
-          <w:lang w:val="en-US"/>
-        </w:rPr>
-        <w:t xml:space="preserve"> </w:t>
-      </w:r>
-      <w:proofErr w:type="spellStart"/>
-      <w:r>
-        <w:rPr>
-          <w:lang w:val="en-US"/>
-        </w:rPr>
-        <w:t>Starilor</w:t>
-      </w:r>
-      <w:proofErr w:type="spellEnd"/>
-      <w:r>
-        <w:rPr>
-          <w:lang w:val="en-US"/>
-        </w:rPr>
-        <w:t xml:space="preserve"> </w:t>
-      </w:r>
-      <w:proofErr w:type="spellStart"/>
-      <w:r>
-        <w:rPr>
-          <w:lang w:val="en-US"/>
-        </w:rPr>
-        <w:t>si</w:t>
-      </w:r>
-      <w:proofErr w:type="spellEnd"/>
-      <w:r>
-        <w:rPr>
-          <w:lang w:val="en-US"/>
-        </w:rPr>
-        <w:t xml:space="preserve"> </w:t>
-      </w:r>
-      <w:proofErr w:type="spellStart"/>
-      <w:r>
-        <w:rPr>
-          <w:lang w:val="en-US"/>
-        </w:rPr>
-        <w:t>Actiunilor</w:t>
-      </w:r>
-      <w:proofErr w:type="spellEnd"/>
-      <w:r>
-        <w:rPr>
-          <w:lang w:val="en-US"/>
-        </w:rPr>
-        <w:t xml:space="preserve"> </w:t>
-      </w:r>
-      <w:proofErr w:type="spellStart"/>
-      <w:r>
-        <w:rPr>
-          <w:lang w:val="en-US"/>
-        </w:rPr>
-        <w:t>agentului</w:t>
-      </w:r>
-      <w:proofErr w:type="spellEnd"/>
-    </w:p>
-    <w:p>
-      <w:pPr>
-        <w:pStyle w:val="ListParagraph"/>
-        <w:numPr>
-          <w:ilvl w:val="0"/>
-          <w:numId w:val="1"/>
-        </w:numPr>
-        <w:rPr>
-          <w:lang w:val="en-US"/>
-        </w:rPr>
-      </w:pPr>
-      <w:proofErr w:type="spellStart"/>
-      <w:r>
-        <w:rPr>
-          <w:lang w:val="en-US"/>
-        </w:rPr>
-        <w:t>Implementarea</w:t>
-      </w:r>
-      <w:proofErr w:type="spellEnd"/>
-      <w:r>
-        <w:rPr>
-          <w:lang w:val="en-US"/>
-        </w:rPr>
-        <w:t xml:space="preserve"> </w:t>
-      </w:r>
-      <w:proofErr w:type="spellStart"/>
-      <w:r>
-        <w:rPr>
-          <w:lang w:val="en-US"/>
-        </w:rPr>
-        <w:t>sistemului</w:t>
-      </w:r>
-      <w:proofErr w:type="spellEnd"/>
-      <w:r>
-        <w:rPr>
-          <w:lang w:val="en-US"/>
-        </w:rPr>
-        <w:t xml:space="preserve"> de recompense</w:t>
-      </w:r>
-    </w:p>
-    <w:p>
-      <w:pPr>
-        <w:pStyle w:val="ListParagraph"/>
-        <w:numPr>
-          <w:ilvl w:val="0"/>
-          <w:numId w:val="1"/>
-        </w:numPr>
-        <w:rPr>
-          <w:lang w:val="en-US"/>
-        </w:rPr>
-      </w:pPr>
-      <w:proofErr w:type="spellStart"/>
-      <w:r>
-        <w:rPr>
-          <w:lang w:val="en-US"/>
-        </w:rPr>
-        <w:t>Observarea</w:t>
-      </w:r>
-      <w:proofErr w:type="spellEnd"/>
-      <w:r>
-        <w:rPr>
-          <w:lang w:val="en-US"/>
-        </w:rPr>
-        <w:t xml:space="preserve"> </w:t>
-      </w:r>
-      <w:proofErr w:type="spellStart"/>
-      <w:r>
-        <w:rPr>
-          <w:lang w:val="en-US"/>
-        </w:rPr>
-        <w:t>agentului</w:t>
-      </w:r>
-      <w:proofErr w:type="spellEnd"/>
-      <w:r>
-        <w:rPr>
-          <w:lang w:val="en-US"/>
-        </w:rPr>
-        <w:t xml:space="preserve"> </w:t>
-      </w:r>
-      <w:proofErr w:type="spellStart"/>
-      <w:r>
-        <w:rPr>
-          <w:lang w:val="en-US"/>
-        </w:rPr>
-        <w:t>si</w:t>
-      </w:r>
-      <w:proofErr w:type="spellEnd"/>
-      <w:r>
-        <w:rPr>
-          <w:lang w:val="en-US"/>
-        </w:rPr>
-        <w:t xml:space="preserve"> a </w:t>
-      </w:r>
-      <w:proofErr w:type="spellStart"/>
-      <w:r>
-        <w:rPr>
-          <w:lang w:val="en-US"/>
-        </w:rPr>
-        <w:t>deciziilor</w:t>
-      </w:r>
-      <w:proofErr w:type="spellEnd"/>
-      <w:r>
-        <w:rPr>
-          <w:lang w:val="en-US"/>
-        </w:rPr>
-        <w:t xml:space="preserve"> </w:t>
-      </w:r>
-      <w:proofErr w:type="spellStart"/>
-      <w:r>
-        <w:rPr>
-          <w:lang w:val="en-US"/>
-        </w:rPr>
-        <w:t>luate</w:t>
-      </w:r>
-      <w:proofErr w:type="spellEnd"/>
-    </w:p>
-    <w:p>
-      <w:pPr>
-        <w:pStyle w:val="ListParagraph"/>
-        <w:numPr>
-          <w:ilvl w:val="0"/>
-          <w:numId w:val="1"/>
-        </w:numPr>
-        <w:rPr>
-          <w:lang w:val="en-US"/>
-        </w:rPr>
-      </w:pPr>
-      <w:proofErr w:type="spellStart"/>
-      <w:r>
-        <w:rPr>
-          <w:lang w:val="en-US"/>
-        </w:rPr>
-        <w:t>Testarea</w:t>
-      </w:r>
-      <w:proofErr w:type="spellEnd"/>
-      <w:r>
-        <w:rPr>
-          <w:lang w:val="en-US"/>
-        </w:rPr>
-        <w:t xml:space="preserve"> </w:t>
-      </w:r>
-      <w:proofErr w:type="spellStart"/>
-      <w:r>
-        <w:rPr>
-          <w:lang w:val="en-US"/>
-        </w:rPr>
-        <w:t>si</w:t>
-      </w:r>
-      <w:proofErr w:type="spellEnd"/>
-      <w:r>
-        <w:rPr>
-          <w:lang w:val="en-US"/>
-        </w:rPr>
-        <w:t xml:space="preserve"> </w:t>
-      </w:r>
-      <w:proofErr w:type="spellStart"/>
-      <w:r>
-        <w:rPr>
-          <w:lang w:val="en-US"/>
-        </w:rPr>
-        <w:t>Evaluarea</w:t>
-      </w:r>
-      <w:proofErr w:type="spellEnd"/>
-      <w:r>
-        <w:rPr>
-          <w:lang w:val="en-US"/>
-        </w:rPr>
-        <w:t xml:space="preserve"> </w:t>
-      </w:r>
-      <w:proofErr w:type="spellStart"/>
-      <w:r>
-        <w:rPr>
-          <w:lang w:val="en-US"/>
-        </w:rPr>
-        <w:t>algoritmilor</w:t>
-      </w:r>
-      <w:proofErr w:type="spellEnd"/>
-    </w:p>
-    <w:p>
-      <w:pPr>
-        <w:pStyle w:val="ListParagraph"/>
-        <w:numPr>
-          <w:ilvl w:val="0"/>
-          <w:numId w:val="1"/>
-        </w:numPr>
-        <w:rPr>
-          <w:lang w:val="en-US"/>
-        </w:rPr>
-      </w:pPr>
-      <w:proofErr w:type="spellStart"/>
-      <w:r>
-        <w:rPr>
-          <w:lang w:val="en-US"/>
-        </w:rPr>
-        <w:t>Compararea</w:t>
-      </w:r>
-      <w:proofErr w:type="spellEnd"/>
-      <w:r>
-        <w:rPr>
-          <w:lang w:val="en-US"/>
-        </w:rPr>
-        <w:t xml:space="preserve"> </w:t>
-      </w:r>
-      <w:proofErr w:type="spellStart"/>
-      <w:r>
-        <w:rPr>
-          <w:lang w:val="en-US"/>
-        </w:rPr>
-        <w:t>intre</w:t>
-      </w:r>
-      <w:proofErr w:type="spellEnd"/>
-      <w:r>
-        <w:rPr>
-          <w:lang w:val="en-US"/>
-        </w:rPr>
-        <w:t xml:space="preserve"> </w:t>
-      </w:r>
-      <w:proofErr w:type="spellStart"/>
-      <w:r>
-        <w:rPr>
-          <w:lang w:val="en-US"/>
-        </w:rPr>
-        <w:t>algoritmi</w:t>
-      </w:r>
-      <w:proofErr w:type="spellEnd"/>
-      <w:r>
-        <w:rPr>
-          <w:lang w:val="en-US"/>
-        </w:rPr>
-        <w:t>:</w:t>
-      </w:r>
-    </w:p>
-    <w:p>
-      <w:pPr>
-        <w:pStyle w:val="ListParagraph"/>
-        <w:numPr>
-          <w:ilvl w:val="3"/>
-          <w:numId w:val="1"/>
-        </w:numPr>
-        <w:rPr>
-          <w:lang w:val="en-US"/>
-        </w:rPr>
-      </w:pPr>
-      <w:proofErr w:type="spellStart"/>
-      <w:r>
-        <w:rPr>
-          <w:lang w:val="en-US"/>
-        </w:rPr>
-        <w:t>Scorul</w:t>
-      </w:r>
-      <w:proofErr w:type="spellEnd"/>
-      <w:r>
-        <w:rPr>
-          <w:lang w:val="en-US"/>
-        </w:rPr>
-        <w:t xml:space="preserve"> maxim</w:t>
-      </w:r>
-    </w:p>
-    <w:p>
-      <w:pPr>
-        <w:pStyle w:val="ListParagraph"/>
-        <w:numPr>
-          <w:ilvl w:val="3"/>
-          <w:numId w:val="1"/>
-        </w:numPr>
-        <w:rPr>
-          <w:lang w:val="en-US"/>
-        </w:rPr>
-      </w:pPr>
-      <w:proofErr w:type="spellStart"/>
-      <w:r>
-        <w:rPr>
-          <w:lang w:val="en-US"/>
-        </w:rPr>
-        <w:t>Durata</w:t>
-      </w:r>
-      <w:proofErr w:type="spellEnd"/>
-      <w:r>
-        <w:rPr>
-          <w:lang w:val="en-US"/>
-        </w:rPr>
-        <w:t xml:space="preserve"> de </w:t>
-      </w:r>
-      <w:proofErr w:type="spellStart"/>
-      <w:r>
-        <w:rPr>
-          <w:lang w:val="en-US"/>
-        </w:rPr>
-        <w:t>invatare</w:t>
-      </w:r>
-      <w:proofErr w:type="spellEnd"/>
-    </w:p>
-    <w:p>
-      <w:pPr>
-        <w:pStyle w:val="ListParagraph"/>
-        <w:numPr>
-          <w:ilvl w:val="0"/>
-          <w:numId w:val="1"/>
-        </w:numPr>
-        <w:rPr>
-          <w:lang w:val="en-US"/>
-        </w:rPr>
-      </w:pPr>
-      <w:proofErr w:type="spellStart"/>
-      <w:r>
-        <w:rPr>
-          <w:lang w:val="en-US"/>
-        </w:rPr>
         <w:t>Abordarea</w:t>
       </w:r>
       <w:proofErr w:type="spellEnd"/>
@@ -690,8 +656,6 @@
         </w:rPr>
         <w:t>actiuni</w:t>
       </w:r>
-      <w:bookmarkStart w:id="0" w:name="_GoBack"/>
-      <w:bookmarkEnd w:id="0"/>
       <w:proofErr w:type="spellEnd"/>
     </w:p>
     <w:p>

</xml_diff>